<commit_message>
Finishing Latex and extra figures in R
</commit_message>
<xml_diff>
--- a/Behavior Text.docx
+++ b/Behavior Text.docx
@@ -3221,6 +3221,7 @@
           <w:sz w:val="24"/>
         </w:rPr>
       </w:pPr>
+      <w:bookmarkStart w:id="0" w:name="_GoBack"/>
       <w:r>
         <w:rPr>
           <w:sz w:val="24"/>
@@ -3231,7 +3232,25 @@
         <w:rPr>
           <w:sz w:val="24"/>
         </w:rPr>
-        <w:t xml:space="preserve">The brain uses two sources of information to determine the position of a target relative to the head: the location of the target on the retina and the location of the eyes in the orbits. Our findings demonstrate that each of these factors has significant influence on head movements made during head-free gaze pursuit and we must reject the hypothesis that these head movements are driven using only information about the target’s velocity. </w:t>
+        <w:t>There are</w:t>
+      </w:r>
+      <w:r>
+        <w:rPr>
+          <w:sz w:val="24"/>
+        </w:rPr>
+        <w:t xml:space="preserve"> two sources of information </w:t>
+      </w:r>
+      <w:r>
+        <w:rPr>
+          <w:sz w:val="24"/>
+        </w:rPr>
+        <w:t xml:space="preserve">used </w:t>
+      </w:r>
+      <w:r>
+        <w:rPr>
+          <w:sz w:val="24"/>
+        </w:rPr>
+        <w:t xml:space="preserve">to determine the position of a target relative to the head: the location of the target on the retina and the location of the eyes in the orbits. Our findings demonstrate that each of these factors has significant influence on head movements made during head-free gaze pursuit and we must reject the hypothesis that these head movements are driven using only information about the target’s velocity. </w:t>
       </w:r>
     </w:p>
     <w:p>
@@ -3410,7 +3429,19 @@
         <w:rPr>
           <w:sz w:val="24"/>
         </w:rPr>
-        <w:t xml:space="preserve">In these experiments, we introduced a consistent change in initial eye position for each ramp velocity tested (approximately 18 degrees in either direction).  Consequently, we observe only small changes in the slope of the relationship between peak head velocity and target velocity (see table 2 and figure 7). This is consistent with the idea head movements during pursuit have peak head velocities that are increased or decreased by an amount proportional to the initial positions of the eyes in the orbits; one of the measures of the target’s position relative to the head. </w:t>
+        <w:t xml:space="preserve">In these experiments, we introduced a consistent change in initial eye position for each ramp velocity tested (approximately 18 degrees in either direction).  Consequently, we observe only small changes in the slope of the relationship between peak head velocity and target velocity (see table 2 and figure 7). This is consistent with the idea </w:t>
+      </w:r>
+      <w:r>
+        <w:rPr>
+          <w:sz w:val="24"/>
+        </w:rPr>
+        <w:t xml:space="preserve">that </w:t>
+      </w:r>
+      <w:r>
+        <w:rPr>
+          <w:sz w:val="24"/>
+        </w:rPr>
+        <w:t xml:space="preserve">head movements during pursuit have peak head velocities that are increased or decreased by an amount proportional to the initial positions of the eyes in the orbits; one of the measures of the target’s position relative to the head. </w:t>
       </w:r>
       <w:r>
         <w:rPr>
@@ -3461,7 +3492,19 @@
         <w:rPr>
           <w:sz w:val="24"/>
         </w:rPr>
-        <w:t xml:space="preserve">While the existence of head movements faster than the target have appeared in the literature (Dubrovsky and Cullen 2002, their figure 3B, Ackerley and Barnes 2011, their figure 5C), there has not been any discussion of these movements, nor hypotheses for their existence. </w:t>
+        <w:t>While the existence of head movements faster than the target have appeared in the literature (Dubrovsky and Cullen 2002, their figure 3B, Ackerley and Barnes 2011, their figure 5C), there has not been any discussion of these movements</w:t>
+      </w:r>
+      <w:r>
+        <w:rPr>
+          <w:sz w:val="24"/>
+        </w:rPr>
+        <w:t xml:space="preserve">. </w:t>
+      </w:r>
+      <w:r>
+        <w:rPr>
+          <w:sz w:val="24"/>
+        </w:rPr>
+        <w:t xml:space="preserve"> </w:t>
       </w:r>
       <w:r>
         <w:rPr>
@@ -3499,42 +3542,53 @@
     <w:p>
       <w:pPr>
         <w:rPr>
-          <w:i/>
-          <w:sz w:val="24"/>
-          <w:szCs w:val="24"/>
-        </w:rPr>
-      </w:pPr>
-    </w:p>
-    <w:p>
-      <w:pPr>
-        <w:rPr>
-          <w:sz w:val="24"/>
-        </w:rPr>
-      </w:pPr>
+          <w:sz w:val="24"/>
+        </w:rPr>
+      </w:pPr>
+      <w:r>
+        <w:rPr>
+          <w:sz w:val="24"/>
+        </w:rPr>
+        <w:t>Nevertheless, s</w:t>
+      </w:r>
+      <w:r>
+        <w:rPr>
+          <w:sz w:val="24"/>
+        </w:rPr>
+        <w:t xml:space="preserve">ince we have shown that gaze and head movements during pursuit </w:t>
+      </w:r>
+      <w:proofErr w:type="gramStart"/>
+      <w:r>
+        <w:rPr>
+          <w:sz w:val="24"/>
+        </w:rPr>
+        <w:t>can be dissociated</w:t>
+      </w:r>
+      <w:proofErr w:type="gramEnd"/>
+      <w:r>
+        <w:rPr>
+          <w:sz w:val="24"/>
+        </w:rPr>
+        <w:t xml:space="preserve">, we can reassess some open questions in gaze pursuit coordination, </w:t>
+      </w:r>
+      <w:r>
+        <w:rPr>
+          <w:sz w:val="24"/>
+        </w:rPr>
+        <w:t>such as</w:t>
+      </w:r>
+      <w:r>
+        <w:rPr>
+          <w:sz w:val="24"/>
+        </w:rPr>
+        <w:t xml:space="preserve"> the role of the vestibulo-ocular reflex (VOR). The activity of the VOR is often </w:t>
+      </w:r>
       <w:r>
         <w:rPr>
           <w:sz w:val="24"/>
         </w:rPr>
         <w:lastRenderedPageBreak/>
-        <w:t>Nevertheless, s</w:t>
-      </w:r>
-      <w:r>
-        <w:rPr>
-          <w:sz w:val="24"/>
-        </w:rPr>
-        <w:t xml:space="preserve">ince we have shown that gaze and head movements during pursuit can be dissociated, we can reassess some open questions in gaze pursuit coordination, </w:t>
-      </w:r>
-      <w:r>
-        <w:rPr>
-          <w:sz w:val="24"/>
-        </w:rPr>
-        <w:t>such as</w:t>
-      </w:r>
-      <w:r>
-        <w:rPr>
-          <w:sz w:val="24"/>
-        </w:rPr>
-        <w:t xml:space="preserve"> the role of the vestibulo-ocular reflex (VOR). The activity of the VOR is often considered counterproductive to the goal of gaze pursuit, particularly when the velocity of the head matches the velocity of the target, and the eyes are largely stationary in the orbit</w:t>
+        <w:t>considered counterproductive to the goal of gaze pursuit, particularly when the velocity of the head matches the velocity of the target, and the eyes are largely stationary in the orbit</w:t>
       </w:r>
       <w:r>
         <w:rPr>
@@ -3838,7 +3892,31 @@
         <w:rPr>
           <w:sz w:val="24"/>
         </w:rPr>
-        <w:t xml:space="preserve">, we can consider how head movements influence ongoing pursuit without relying on external perturbation. We observe that during pursuit, the head often makes movements that are intentionally different from gaze velocity. Under these circumstances, VOR movements are not counterproductive. When the head is driven by signals other than desired gaze velocity, suppressing the VOR is counterproductive because it </w:t>
+        <w:t xml:space="preserve">, we can consider how head movements influence ongoing pursuit without relying on external perturbation. We observe that during pursuit, the head often makes movements that are intentionally different from gaze velocity. Under these circumstances, </w:t>
+      </w:r>
+      <w:r>
+        <w:rPr>
+          <w:sz w:val="24"/>
+        </w:rPr>
+        <w:t xml:space="preserve">the </w:t>
+      </w:r>
+      <w:r>
+        <w:rPr>
+          <w:sz w:val="24"/>
+        </w:rPr>
+        <w:t xml:space="preserve">VOR </w:t>
+      </w:r>
+      <w:r>
+        <w:rPr>
+          <w:sz w:val="24"/>
+        </w:rPr>
+        <w:t>is</w:t>
+      </w:r>
+      <w:r>
+        <w:rPr>
+          <w:sz w:val="24"/>
+        </w:rPr>
+        <w:t xml:space="preserve"> not counterproductive. When the head is driven by signals other than desired gaze velocity, suppressing the VOR is counterproductive because it </w:t>
       </w:r>
       <w:r>
         <w:rPr>
@@ -3948,20 +4026,210 @@
         <w:rPr>
           <w:sz w:val="24"/>
         </w:rPr>
-        <w:t xml:space="preserve"> as dynamically altering the gain of the VOR or making dynamic changes to the eye component of pursuit, depending on the head </w:t>
+        <w:t xml:space="preserve"> as dynamically altering the gain of the VOR or making dynamic changes to the eye component of pursuit, depending on the head motor command</w:t>
+      </w:r>
+      <w:r>
+        <w:rPr>
+          <w:sz w:val="24"/>
+        </w:rPr>
+        <w:t xml:space="preserve"> may be candidate explanations</w:t>
+      </w:r>
+      <w:r>
+        <w:rPr>
+          <w:sz w:val="24"/>
+        </w:rPr>
+        <w:t xml:space="preserve">. </w:t>
+      </w:r>
+      <w:r>
+        <w:rPr>
+          <w:sz w:val="24"/>
+        </w:rPr>
+        <w:t xml:space="preserve">Freedman (2001), hypothesized that head motor commands could interact and alter ongoing eye motor commands during gaze shifts. </w:t>
+      </w:r>
+      <w:r>
+        <w:rPr>
+          <w:sz w:val="24"/>
+        </w:rPr>
+        <w:t>This h</w:t>
+      </w:r>
+      <w:r>
+        <w:rPr>
+          <w:sz w:val="24"/>
+        </w:rPr>
+        <w:t xml:space="preserve">ypothesis </w:t>
+      </w:r>
+      <w:r>
+        <w:rPr>
+          <w:sz w:val="24"/>
+        </w:rPr>
+        <w:t xml:space="preserve">has withstood direct experimental testing in the form of a </w:t>
       </w:r>
       <w:r>
         <w:rPr>
           <w:sz w:val="24"/>
         </w:rPr>
         <w:lastRenderedPageBreak/>
-        <w:t>motor command</w:t>
-      </w:r>
-      <w:r>
-        <w:rPr>
-          <w:sz w:val="24"/>
-        </w:rPr>
-        <w:t xml:space="preserve"> may be candidate explanations</w:t>
+        <w:t>study</w:t>
+      </w:r>
+      <w:r>
+        <w:rPr>
+          <w:sz w:val="24"/>
+        </w:rPr>
+        <w:t xml:space="preserve"> in which microstimulation alters head movements during gaze </w:t>
+      </w:r>
+      <w:r>
+        <w:rPr>
+          <w:sz w:val="24"/>
+        </w:rPr>
+        <w:t>shifts, which</w:t>
+      </w:r>
+      <w:r>
+        <w:rPr>
+          <w:sz w:val="24"/>
+        </w:rPr>
+        <w:t xml:space="preserve"> also affects the eye component of the gaze </w:t>
+      </w:r>
+      <w:r>
+        <w:rPr>
+          <w:sz w:val="24"/>
+        </w:rPr>
+        <w:t>shift</w:t>
+      </w:r>
+      <w:r>
+        <w:rPr>
+          <w:sz w:val="24"/>
+        </w:rPr>
+        <w:t xml:space="preserve"> independent of the VOR (Freedman and Q</w:t>
+      </w:r>
+      <w:r>
+        <w:rPr>
+          <w:sz w:val="24"/>
+        </w:rPr>
+        <w:t>uessy 200</w:t>
+      </w:r>
+      <w:r>
+        <w:rPr>
+          <w:sz w:val="24"/>
+        </w:rPr>
+        <w:t>4</w:t>
+      </w:r>
+      <w:r>
+        <w:rPr>
+          <w:sz w:val="24"/>
+        </w:rPr>
+        <w:t xml:space="preserve">). </w:t>
+      </w:r>
+      <w:r>
+        <w:rPr>
+          <w:sz w:val="24"/>
+        </w:rPr>
+        <w:t xml:space="preserve">Although </w:t>
+      </w:r>
+      <w:r>
+        <w:rPr>
+          <w:sz w:val="24"/>
+        </w:rPr>
+        <w:t>this</w:t>
+      </w:r>
+      <w:r>
+        <w:rPr>
+          <w:sz w:val="24"/>
+        </w:rPr>
+        <w:t xml:space="preserve"> stud</w:t>
+      </w:r>
+      <w:r>
+        <w:rPr>
+          <w:sz w:val="24"/>
+        </w:rPr>
+        <w:t>y was</w:t>
+      </w:r>
+      <w:r>
+        <w:rPr>
+          <w:sz w:val="24"/>
+        </w:rPr>
+        <w:t xml:space="preserve"> limited to gaze shifts, it is possible that a similar method </w:t>
+      </w:r>
+      <w:r>
+        <w:rPr>
+          <w:sz w:val="24"/>
+        </w:rPr>
+        <w:t xml:space="preserve">of coordination </w:t>
+      </w:r>
+      <w:proofErr w:type="gramStart"/>
+      <w:r>
+        <w:rPr>
+          <w:sz w:val="24"/>
+        </w:rPr>
+        <w:t>could be used</w:t>
+      </w:r>
+      <w:proofErr w:type="gramEnd"/>
+      <w:r>
+        <w:rPr>
+          <w:sz w:val="24"/>
+        </w:rPr>
+        <w:t xml:space="preserve"> </w:t>
+      </w:r>
+      <w:r>
+        <w:rPr>
+          <w:sz w:val="24"/>
+        </w:rPr>
+        <w:t>during gaze pursuit</w:t>
+      </w:r>
+      <w:r>
+        <w:rPr>
+          <w:sz w:val="24"/>
+        </w:rPr>
+        <w:t xml:space="preserve">, </w:t>
+      </w:r>
+      <w:r>
+        <w:rPr>
+          <w:sz w:val="24"/>
+        </w:rPr>
+        <w:t xml:space="preserve">though evidence suggesting such an interaction has not been reported. </w:t>
+      </w:r>
+      <w:r>
+        <w:rPr>
+          <w:sz w:val="24"/>
+        </w:rPr>
+        <w:t xml:space="preserve">In the case of gaze shifts, evidence of </w:t>
+      </w:r>
+      <w:r>
+        <w:rPr>
+          <w:sz w:val="24"/>
+        </w:rPr>
+        <w:t xml:space="preserve">an </w:t>
+      </w:r>
+      <w:r>
+        <w:rPr>
+          <w:sz w:val="24"/>
+        </w:rPr>
+        <w:t xml:space="preserve">interaction between head and eye signals </w:t>
+      </w:r>
+      <w:proofErr w:type="gramStart"/>
+      <w:r>
+        <w:rPr>
+          <w:sz w:val="24"/>
+        </w:rPr>
+        <w:t>was suggested</w:t>
+      </w:r>
+      <w:proofErr w:type="gramEnd"/>
+      <w:r>
+        <w:rPr>
+          <w:sz w:val="24"/>
+        </w:rPr>
+        <w:t xml:space="preserve"> by </w:t>
+      </w:r>
+      <w:r>
+        <w:rPr>
+          <w:sz w:val="24"/>
+        </w:rPr>
+        <w:t>observations of normal behavior, such as the existence of gaze shift velocity profiles with two peaks</w:t>
+      </w:r>
+      <w:r>
+        <w:rPr>
+          <w:sz w:val="24"/>
+        </w:rPr>
+        <w:t xml:space="preserve"> (Freedman and Sparks 2000)</w:t>
       </w:r>
       <w:r>
         <w:rPr>
@@ -3973,164 +4241,6 @@
         <w:rPr>
           <w:sz w:val="24"/>
         </w:rPr>
-        <w:t xml:space="preserve">Freedman (2001), hypothesized that head motor commands could interact and alter ongoing eye motor commands during gaze shifts. </w:t>
-      </w:r>
-      <w:r>
-        <w:rPr>
-          <w:sz w:val="24"/>
-        </w:rPr>
-        <w:t>This h</w:t>
-      </w:r>
-      <w:r>
-        <w:rPr>
-          <w:sz w:val="24"/>
-        </w:rPr>
-        <w:t xml:space="preserve">ypothesis </w:t>
-      </w:r>
-      <w:r>
-        <w:rPr>
-          <w:sz w:val="24"/>
-        </w:rPr>
-        <w:t>has withstood direct experimental testing in the form of a study</w:t>
-      </w:r>
-      <w:r>
-        <w:rPr>
-          <w:sz w:val="24"/>
-        </w:rPr>
-        <w:t xml:space="preserve"> in which microstimulation alters head movements during gaze </w:t>
-      </w:r>
-      <w:r>
-        <w:rPr>
-          <w:sz w:val="24"/>
-        </w:rPr>
-        <w:t>shifts, which</w:t>
-      </w:r>
-      <w:r>
-        <w:rPr>
-          <w:sz w:val="24"/>
-        </w:rPr>
-        <w:t xml:space="preserve"> also affects the eye component of the gaze </w:t>
-      </w:r>
-      <w:r>
-        <w:rPr>
-          <w:sz w:val="24"/>
-        </w:rPr>
-        <w:t>shift</w:t>
-      </w:r>
-      <w:r>
-        <w:rPr>
-          <w:sz w:val="24"/>
-        </w:rPr>
-        <w:t xml:space="preserve"> independent of the VOR (Freedman and Q</w:t>
-      </w:r>
-      <w:r>
-        <w:rPr>
-          <w:sz w:val="24"/>
-        </w:rPr>
-        <w:t>uessy 200</w:t>
-      </w:r>
-      <w:r>
-        <w:rPr>
-          <w:sz w:val="24"/>
-        </w:rPr>
-        <w:t>4</w:t>
-      </w:r>
-      <w:r>
-        <w:rPr>
-          <w:sz w:val="24"/>
-        </w:rPr>
-        <w:t xml:space="preserve">). </w:t>
-      </w:r>
-      <w:r>
-        <w:rPr>
-          <w:sz w:val="24"/>
-        </w:rPr>
-        <w:t xml:space="preserve">Although </w:t>
-      </w:r>
-      <w:r>
-        <w:rPr>
-          <w:sz w:val="24"/>
-        </w:rPr>
-        <w:t>this</w:t>
-      </w:r>
-      <w:r>
-        <w:rPr>
-          <w:sz w:val="24"/>
-        </w:rPr>
-        <w:t xml:space="preserve"> stud</w:t>
-      </w:r>
-      <w:r>
-        <w:rPr>
-          <w:sz w:val="24"/>
-        </w:rPr>
-        <w:t>y was</w:t>
-      </w:r>
-      <w:r>
-        <w:rPr>
-          <w:sz w:val="24"/>
-        </w:rPr>
-        <w:t xml:space="preserve"> limited to gaze shifts, it is possible that a similar method </w:t>
-      </w:r>
-      <w:r>
-        <w:rPr>
-          <w:sz w:val="24"/>
-        </w:rPr>
-        <w:t xml:space="preserve">of coordination could be used </w:t>
-      </w:r>
-      <w:r>
-        <w:rPr>
-          <w:sz w:val="24"/>
-        </w:rPr>
-        <w:t xml:space="preserve">during gaze pursuit. </w:t>
-      </w:r>
-      <w:r>
-        <w:rPr>
-          <w:sz w:val="24"/>
-        </w:rPr>
-        <w:t>Evidence in support of such a hypothesis has not been reported</w:t>
-      </w:r>
-      <w:r>
-        <w:rPr>
-          <w:sz w:val="24"/>
-        </w:rPr>
-        <w:t xml:space="preserve">. In the case of gaze shifts, evidence of interaction between head and eye signals </w:t>
-      </w:r>
-      <w:proofErr w:type="gramStart"/>
-      <w:r>
-        <w:rPr>
-          <w:sz w:val="24"/>
-        </w:rPr>
-        <w:t>was suggested</w:t>
-      </w:r>
-      <w:proofErr w:type="gramEnd"/>
-      <w:r>
-        <w:rPr>
-          <w:sz w:val="24"/>
-        </w:rPr>
-        <w:t xml:space="preserve"> by </w:t>
-      </w:r>
-      <w:r>
-        <w:rPr>
-          <w:sz w:val="24"/>
-        </w:rPr>
-        <w:t>observations of normal behavior, such as the existence of gaze shift velocity profiles with two peaks</w:t>
-      </w:r>
-      <w:r>
-        <w:rPr>
-          <w:sz w:val="24"/>
-        </w:rPr>
-        <w:t xml:space="preserve"> (Freedman and Sparks 2000)</w:t>
-      </w:r>
-      <w:r>
-        <w:rPr>
-          <w:sz w:val="24"/>
-        </w:rPr>
-        <w:t xml:space="preserve">. </w:t>
-      </w:r>
-      <w:r>
-        <w:rPr>
-          <w:sz w:val="24"/>
-        </w:rPr>
         <w:t xml:space="preserve"> </w:t>
       </w:r>
       <w:r>
@@ -4155,40 +4265,26 @@
         <w:rPr>
           <w:sz w:val="24"/>
         </w:rPr>
+        <w:t xml:space="preserve"> main sequence – the relationship between saccade amplitude and peak velocity – </w:t>
+      </w:r>
+      <w:r>
+        <w:rPr>
+          <w:sz w:val="24"/>
+        </w:rPr>
+        <w:t>is not consistent, and can even reverse</w:t>
+      </w:r>
+      <w:r>
+        <w:rPr>
+          <w:sz w:val="24"/>
+        </w:rPr>
+        <w:t xml:space="preserve"> for gaze shifts with large head components.</w:t>
+      </w:r>
+      <w:r>
+        <w:rPr>
+          <w:sz w:val="24"/>
+        </w:rPr>
         <w:t xml:space="preserve"> </w:t>
       </w:r>
-      <w:bookmarkStart w:id="0" w:name="_GoBack"/>
-      <w:r>
-        <w:rPr>
-          <w:sz w:val="24"/>
-        </w:rPr>
-        <w:t>main sequence</w:t>
-      </w:r>
-      <w:bookmarkEnd w:id="0"/>
-      <w:r>
-        <w:rPr>
-          <w:sz w:val="24"/>
-        </w:rPr>
-        <w:t xml:space="preserve"> – the relationship between saccade amplitude and peak velocity – </w:t>
-      </w:r>
-      <w:r>
-        <w:rPr>
-          <w:sz w:val="24"/>
-        </w:rPr>
-        <w:t>is not consistent, and can even reverse</w:t>
-      </w:r>
-      <w:r>
-        <w:rPr>
-          <w:sz w:val="24"/>
-        </w:rPr>
-        <w:t xml:space="preserve"> for gaze shifts with large head components.</w:t>
-      </w:r>
-      <w:r>
-        <w:rPr>
-          <w:sz w:val="24"/>
-        </w:rPr>
-        <w:t xml:space="preserve"> </w:t>
-      </w:r>
       <w:r>
         <w:rPr>
           <w:sz w:val="24"/>
@@ -4247,9 +4343,22 @@
         <w:rPr>
           <w:sz w:val="24"/>
         </w:rPr>
-        <w:t>A direct test of this hypothesis, similar to the experiments performed by Freedman and Quessy (2004) may be valuable to address this question further.</w:t>
-      </w:r>
-    </w:p>
+        <w:t xml:space="preserve">A direct test of this hypothesis, similar to the </w:t>
+      </w:r>
+      <w:r>
+        <w:rPr>
+          <w:sz w:val="24"/>
+        </w:rPr>
+        <w:t xml:space="preserve">stimulation </w:t>
+      </w:r>
+      <w:r>
+        <w:rPr>
+          <w:sz w:val="24"/>
+        </w:rPr>
+        <w:t>experiments performed by Freedman and Quessy (2004) may be valuable to address this question further.</w:t>
+      </w:r>
+    </w:p>
+    <w:bookmarkEnd w:id="0"/>
     <w:p>
       <w:pPr>
         <w:rPr>
@@ -5388,7 +5497,7 @@
 </file>
 
 <file path=customXml/itemProps1.xml><?xml version="1.0" encoding="utf-8"?>
-<ds:datastoreItem xmlns:ds="http://schemas.openxmlformats.org/officeDocument/2006/customXml" ds:itemID="{24A9369D-113E-4DF3-84A8-82E7F3446667}">
+<ds:datastoreItem xmlns:ds="http://schemas.openxmlformats.org/officeDocument/2006/customXml" ds:itemID="{DF592021-1A22-40C4-BA4F-692D81A5D7BE}">
   <ds:schemaRefs>
     <ds:schemaRef ds:uri="http://schemas.openxmlformats.org/officeDocument/2006/bibliography"/>
   </ds:schemaRefs>

</xml_diff>